<commit_message>
Added option to make selection random and reproduction single or multipoint, generated new run statistics, also small patch to recover from early convergence
</commit_message>
<xml_diff>
--- a/Lab 3/StephanosLab3.docx
+++ b/Lab 3/StephanosLab3.docx
@@ -162,6 +162,17 @@
       </w:pPr>
       <w:r>
         <w:t xml:space="preserve"> </w:t>
+      </w:r>
+      <w:r>
+        <w:t xml:space="preserve">Ran with random inputs through consecutive iterations, full results can be found in log file on </w:t>
+      </w:r>
+      <w:proofErr w:type="spellStart"/>
+      <w:r>
+        <w:t>github</w:t>
+      </w:r>
+      <w:proofErr w:type="spellEnd"/>
+      <w:r>
+        <w:t xml:space="preserve"> repo.</w:t>
       </w:r>
     </w:p>
     <w:tbl>
@@ -360,61 +371,84 @@
               <w:pStyle w:val="ListParagraph"/>
               <w:ind w:left="0"/>
             </w:pPr>
-          </w:p>
-        </w:tc>
-        <w:tc>
-          <w:tcPr>
-            <w:tcW w:w="1336" w:type="dxa"/>
-          </w:tcPr>
-          <w:p>
-            <w:pPr>
-              <w:pStyle w:val="ListParagraph"/>
-              <w:ind w:left="0"/>
-            </w:pPr>
-          </w:p>
-        </w:tc>
-        <w:tc>
-          <w:tcPr>
-            <w:tcW w:w="1336" w:type="dxa"/>
-          </w:tcPr>
-          <w:p>
-            <w:pPr>
-              <w:pStyle w:val="ListParagraph"/>
-              <w:ind w:left="0"/>
-            </w:pPr>
-          </w:p>
-        </w:tc>
-        <w:tc>
-          <w:tcPr>
-            <w:tcW w:w="1336" w:type="dxa"/>
-          </w:tcPr>
-          <w:p>
-            <w:pPr>
-              <w:pStyle w:val="ListParagraph"/>
-              <w:ind w:left="0"/>
-            </w:pPr>
-          </w:p>
-        </w:tc>
-        <w:tc>
-          <w:tcPr>
-            <w:tcW w:w="1336" w:type="dxa"/>
-          </w:tcPr>
-          <w:p>
-            <w:pPr>
-              <w:pStyle w:val="ListParagraph"/>
-              <w:ind w:left="0"/>
-            </w:pPr>
-          </w:p>
-        </w:tc>
-        <w:tc>
-          <w:tcPr>
-            <w:tcW w:w="1336" w:type="dxa"/>
-          </w:tcPr>
-          <w:p>
-            <w:pPr>
-              <w:pStyle w:val="ListParagraph"/>
-              <w:ind w:left="0"/>
-            </w:pPr>
+            <w:r>
+              <w:t>139</w:t>
+            </w:r>
+          </w:p>
+        </w:tc>
+        <w:tc>
+          <w:tcPr>
+            <w:tcW w:w="1336" w:type="dxa"/>
+          </w:tcPr>
+          <w:p>
+            <w:pPr>
+              <w:pStyle w:val="ListParagraph"/>
+              <w:ind w:left="0"/>
+            </w:pPr>
+            <w:r>
+              <w:t>8</w:t>
+            </w:r>
+          </w:p>
+        </w:tc>
+        <w:tc>
+          <w:tcPr>
+            <w:tcW w:w="1336" w:type="dxa"/>
+          </w:tcPr>
+          <w:p>
+            <w:pPr>
+              <w:pStyle w:val="ListParagraph"/>
+              <w:ind w:left="0"/>
+            </w:pPr>
+            <w:r>
+              <w:t>.39</w:t>
+            </w:r>
+          </w:p>
+        </w:tc>
+        <w:tc>
+          <w:tcPr>
+            <w:tcW w:w="1336" w:type="dxa"/>
+          </w:tcPr>
+          <w:p>
+            <w:pPr>
+              <w:pStyle w:val="ListParagraph"/>
+              <w:ind w:left="0"/>
+            </w:pPr>
+            <w:r>
+              <w:t>-487</w:t>
+            </w:r>
+          </w:p>
+        </w:tc>
+        <w:tc>
+          <w:tcPr>
+            <w:tcW w:w="1336" w:type="dxa"/>
+          </w:tcPr>
+          <w:p>
+            <w:pPr>
+              <w:pStyle w:val="ListParagraph"/>
+              <w:ind w:left="0"/>
+            </w:pPr>
+            <w:r>
+              <w:t>Gen 42</w:t>
+            </w:r>
+          </w:p>
+        </w:tc>
+        <w:tc>
+          <w:tcPr>
+            <w:tcW w:w="1336" w:type="dxa"/>
+          </w:tcPr>
+          <w:p>
+            <w:pPr>
+              <w:pStyle w:val="ListParagraph"/>
+              <w:ind w:left="0"/>
+            </w:pPr>
+            <w:r>
+              <w:t xml:space="preserve">563.65 </w:t>
+            </w:r>
+            <w:proofErr w:type="spellStart"/>
+            <w:r>
+              <w:t>ms</w:t>
+            </w:r>
+            <w:proofErr w:type="spellEnd"/>
           </w:p>
         </w:tc>
       </w:tr>
@@ -442,61 +476,84 @@
               <w:pStyle w:val="ListParagraph"/>
               <w:ind w:left="0"/>
             </w:pPr>
-          </w:p>
-        </w:tc>
-        <w:tc>
-          <w:tcPr>
-            <w:tcW w:w="1336" w:type="dxa"/>
-          </w:tcPr>
-          <w:p>
-            <w:pPr>
-              <w:pStyle w:val="ListParagraph"/>
-              <w:ind w:left="0"/>
-            </w:pPr>
-          </w:p>
-        </w:tc>
-        <w:tc>
-          <w:tcPr>
-            <w:tcW w:w="1336" w:type="dxa"/>
-          </w:tcPr>
-          <w:p>
-            <w:pPr>
-              <w:pStyle w:val="ListParagraph"/>
-              <w:ind w:left="0"/>
-            </w:pPr>
-          </w:p>
-        </w:tc>
-        <w:tc>
-          <w:tcPr>
-            <w:tcW w:w="1336" w:type="dxa"/>
-          </w:tcPr>
-          <w:p>
-            <w:pPr>
-              <w:pStyle w:val="ListParagraph"/>
-              <w:ind w:left="0"/>
-            </w:pPr>
-          </w:p>
-        </w:tc>
-        <w:tc>
-          <w:tcPr>
-            <w:tcW w:w="1336" w:type="dxa"/>
-          </w:tcPr>
-          <w:p>
-            <w:pPr>
-              <w:pStyle w:val="ListParagraph"/>
-              <w:ind w:left="0"/>
-            </w:pPr>
-          </w:p>
-        </w:tc>
-        <w:tc>
-          <w:tcPr>
-            <w:tcW w:w="1336" w:type="dxa"/>
-          </w:tcPr>
-          <w:p>
-            <w:pPr>
-              <w:pStyle w:val="ListParagraph"/>
-              <w:ind w:left="0"/>
-            </w:pPr>
+            <w:r>
+              <w:t>82</w:t>
+            </w:r>
+          </w:p>
+        </w:tc>
+        <w:tc>
+          <w:tcPr>
+            <w:tcW w:w="1336" w:type="dxa"/>
+          </w:tcPr>
+          <w:p>
+            <w:pPr>
+              <w:pStyle w:val="ListParagraph"/>
+              <w:ind w:left="0"/>
+            </w:pPr>
+            <w:r>
+              <w:t>27</w:t>
+            </w:r>
+          </w:p>
+        </w:tc>
+        <w:tc>
+          <w:tcPr>
+            <w:tcW w:w="1336" w:type="dxa"/>
+          </w:tcPr>
+          <w:p>
+            <w:pPr>
+              <w:pStyle w:val="ListParagraph"/>
+              <w:ind w:left="0"/>
+            </w:pPr>
+            <w:r>
+              <w:t>.28</w:t>
+            </w:r>
+          </w:p>
+        </w:tc>
+        <w:tc>
+          <w:tcPr>
+            <w:tcW w:w="1336" w:type="dxa"/>
+          </w:tcPr>
+          <w:p>
+            <w:pPr>
+              <w:pStyle w:val="ListParagraph"/>
+              <w:ind w:left="0"/>
+            </w:pPr>
+            <w:r>
+              <w:t>-413</w:t>
+            </w:r>
+          </w:p>
+        </w:tc>
+        <w:tc>
+          <w:tcPr>
+            <w:tcW w:w="1336" w:type="dxa"/>
+          </w:tcPr>
+          <w:p>
+            <w:pPr>
+              <w:pStyle w:val="ListParagraph"/>
+              <w:ind w:left="0"/>
+            </w:pPr>
+            <w:r>
+              <w:t>Gen 64</w:t>
+            </w:r>
+          </w:p>
+        </w:tc>
+        <w:tc>
+          <w:tcPr>
+            <w:tcW w:w="1336" w:type="dxa"/>
+          </w:tcPr>
+          <w:p>
+            <w:pPr>
+              <w:pStyle w:val="ListParagraph"/>
+              <w:ind w:left="0"/>
+            </w:pPr>
+            <w:r>
+              <w:t xml:space="preserve">1335.3 </w:t>
+            </w:r>
+            <w:proofErr w:type="spellStart"/>
+            <w:r>
+              <w:t>ms</w:t>
+            </w:r>
+            <w:proofErr w:type="spellEnd"/>
           </w:p>
         </w:tc>
       </w:tr>
@@ -524,61 +581,84 @@
               <w:pStyle w:val="ListParagraph"/>
               <w:ind w:left="0"/>
             </w:pPr>
-          </w:p>
-        </w:tc>
-        <w:tc>
-          <w:tcPr>
-            <w:tcW w:w="1336" w:type="dxa"/>
-          </w:tcPr>
-          <w:p>
-            <w:pPr>
-              <w:pStyle w:val="ListParagraph"/>
-              <w:ind w:left="0"/>
-            </w:pPr>
-          </w:p>
-        </w:tc>
-        <w:tc>
-          <w:tcPr>
-            <w:tcW w:w="1336" w:type="dxa"/>
-          </w:tcPr>
-          <w:p>
-            <w:pPr>
-              <w:pStyle w:val="ListParagraph"/>
-              <w:ind w:left="0"/>
-            </w:pPr>
-          </w:p>
-        </w:tc>
-        <w:tc>
-          <w:tcPr>
-            <w:tcW w:w="1336" w:type="dxa"/>
-          </w:tcPr>
-          <w:p>
-            <w:pPr>
-              <w:pStyle w:val="ListParagraph"/>
-              <w:ind w:left="0"/>
-            </w:pPr>
-          </w:p>
-        </w:tc>
-        <w:tc>
-          <w:tcPr>
-            <w:tcW w:w="1336" w:type="dxa"/>
-          </w:tcPr>
-          <w:p>
-            <w:pPr>
-              <w:pStyle w:val="ListParagraph"/>
-              <w:ind w:left="0"/>
-            </w:pPr>
-          </w:p>
-        </w:tc>
-        <w:tc>
-          <w:tcPr>
-            <w:tcW w:w="1336" w:type="dxa"/>
-          </w:tcPr>
-          <w:p>
-            <w:pPr>
-              <w:pStyle w:val="ListParagraph"/>
-              <w:ind w:left="0"/>
-            </w:pPr>
+            <w:r>
+              <w:t>82</w:t>
+            </w:r>
+          </w:p>
+        </w:tc>
+        <w:tc>
+          <w:tcPr>
+            <w:tcW w:w="1336" w:type="dxa"/>
+          </w:tcPr>
+          <w:p>
+            <w:pPr>
+              <w:pStyle w:val="ListParagraph"/>
+              <w:ind w:left="0"/>
+            </w:pPr>
+            <w:r>
+              <w:t>27</w:t>
+            </w:r>
+          </w:p>
+        </w:tc>
+        <w:tc>
+          <w:tcPr>
+            <w:tcW w:w="1336" w:type="dxa"/>
+          </w:tcPr>
+          <w:p>
+            <w:pPr>
+              <w:pStyle w:val="ListParagraph"/>
+              <w:ind w:left="0"/>
+            </w:pPr>
+            <w:r>
+              <w:t>.28</w:t>
+            </w:r>
+          </w:p>
+        </w:tc>
+        <w:tc>
+          <w:tcPr>
+            <w:tcW w:w="1336" w:type="dxa"/>
+          </w:tcPr>
+          <w:p>
+            <w:pPr>
+              <w:pStyle w:val="ListParagraph"/>
+              <w:ind w:left="0"/>
+            </w:pPr>
+            <w:r>
+              <w:t>-271</w:t>
+            </w:r>
+          </w:p>
+        </w:tc>
+        <w:tc>
+          <w:tcPr>
+            <w:tcW w:w="1336" w:type="dxa"/>
+          </w:tcPr>
+          <w:p>
+            <w:pPr>
+              <w:pStyle w:val="ListParagraph"/>
+              <w:ind w:left="0"/>
+            </w:pPr>
+            <w:r>
+              <w:t>Gen 68</w:t>
+            </w:r>
+          </w:p>
+        </w:tc>
+        <w:tc>
+          <w:tcPr>
+            <w:tcW w:w="1336" w:type="dxa"/>
+          </w:tcPr>
+          <w:p>
+            <w:pPr>
+              <w:pStyle w:val="ListParagraph"/>
+              <w:ind w:left="0"/>
+            </w:pPr>
+            <w:r>
+              <w:t xml:space="preserve">2328.5 </w:t>
+            </w:r>
+            <w:proofErr w:type="spellStart"/>
+            <w:r>
+              <w:t>ms</w:t>
+            </w:r>
+            <w:proofErr w:type="spellEnd"/>
           </w:p>
         </w:tc>
       </w:tr>

</xml_diff>